<commit_message>
fixed to include more model
</commit_message>
<xml_diff>
--- a/docs/Gemma/Software Engineer_JD.docx
+++ b/docs/Gemma/Software Engineer_JD.docx
@@ -8,7 +8,7 @@
         <w:jc w:val="center"/>
       </w:pPr>
       <w:r>
-        <w:t>Software Engineer</w:t>
+        <w:t>Software Engineer - Python &amp; FastAPI</w:t>
       </w:r>
     </w:p>
     <w:p>
@@ -21,7 +21,7 @@
     </w:p>
     <w:p>
       <w:r>
-        <w:t>TI-TechInterrupt is seeking a talented and motivated Software Engineer to join our growing team. In this role, you will be involved in the design, development, and implementation of innovative software solutions. We offer a collaborative and dynamic work environment where you can contribute to cutting-edge projects and expand your technical skillset.</w:t>
+        <w:t>TI-TechInterrupt is seeking a talented and passionate Software Engineer to join our growing team. In this role, you will contribute to the development and maintenance of our cutting-edge software applications using Python and FastAPI. We offer a dynamic work environment with opportunities for growth and innovation.</w:t>
       </w:r>
     </w:p>
     <w:p>
@@ -37,7 +37,7 @@
         <w:pStyle w:val="ListBullet"/>
       </w:pPr>
       <w:r>
-        <w:t>Design, develop, and implement software applications using Java, Python, and SQL</w:t>
+        <w:t>Design, develop, and implement RESTful APIs using FastAPI.</w:t>
       </w:r>
     </w:p>
     <w:p>
@@ -45,7 +45,7 @@
         <w:pStyle w:val="ListBullet"/>
       </w:pPr>
       <w:r>
-        <w:t>Write clean, efficient, and well-documented code</w:t>
+        <w:t>Write clean, efficient, and well-documented Python code.</w:t>
       </w:r>
     </w:p>
     <w:p>
@@ -53,7 +53,7 @@
         <w:pStyle w:val="ListBullet"/>
       </w:pPr>
       <w:r>
-        <w:t>Collaborate with cross-functional teams to gather requirements and deliver solutions</w:t>
+        <w:t>Collaborate with cross-functional teams to define system requirements and specifications.</w:t>
       </w:r>
     </w:p>
     <w:p>
@@ -61,7 +61,7 @@
         <w:pStyle w:val="ListBullet"/>
       </w:pPr>
       <w:r>
-        <w:t>Participate in code reviews and ensure adherence to best practices</w:t>
+        <w:t>Participate in code reviews and ensure adherence to best practices.</w:t>
       </w:r>
     </w:p>
     <w:p>
@@ -69,7 +69,7 @@
         <w:pStyle w:val="ListBullet"/>
       </w:pPr>
       <w:r>
-        <w:t>Troubleshoot and resolve technical issues</w:t>
+        <w:t>Troubleshoot and debug software issues.</w:t>
       </w:r>
     </w:p>
     <w:p>
@@ -77,7 +77,7 @@
         <w:pStyle w:val="ListBullet"/>
       </w:pPr>
       <w:r>
-        <w:t>Contribute to the continuous improvement of our development processes</w:t>
+        <w:t>Contribute to the continuous improvement of our development processes.</w:t>
       </w:r>
     </w:p>
     <w:p>
@@ -93,7 +93,7 @@
         <w:pStyle w:val="ListBullet"/>
       </w:pPr>
       <w:r>
-        <w:t>Java</w:t>
+        <w:t>Python</w:t>
       </w:r>
     </w:p>
     <w:p>
@@ -101,7 +101,15 @@
         <w:pStyle w:val="ListBullet"/>
       </w:pPr>
       <w:r>
-        <w:t>Python</w:t>
+        <w:t>FastAPI</w:t>
+      </w:r>
+    </w:p>
+    <w:p>
+      <w:pPr>
+        <w:pStyle w:val="ListBullet"/>
+      </w:pPr>
+      <w:r>
+        <w:t>REST APIs</w:t>
       </w:r>
     </w:p>
     <w:p>
@@ -117,7 +125,7 @@
         <w:pStyle w:val="ListBullet"/>
       </w:pPr>
       <w:r>
-        <w:t>Object-Oriented Programming</w:t>
+        <w:t>Git</w:t>
       </w:r>
     </w:p>
     <w:p>
@@ -126,38 +134,6 @@
       </w:pPr>
       <w:r>
         <w:t>Agile Methodologies</w:t>
-      </w:r>
-    </w:p>
-    <w:p>
-      <w:pPr>
-        <w:pStyle w:val="ListBullet"/>
-      </w:pPr>
-      <w:r>
-        <w:t>Version Control Systems (e.g., Git)</w:t>
-      </w:r>
-    </w:p>
-    <w:p>
-      <w:pPr>
-        <w:pStyle w:val="ListBullet"/>
-      </w:pPr>
-      <w:r>
-        <w:t>Problem-Solving</w:t>
-      </w:r>
-    </w:p>
-    <w:p>
-      <w:pPr>
-        <w:pStyle w:val="ListBullet"/>
-      </w:pPr>
-      <w:r>
-        <w:t>Communication</w:t>
-      </w:r>
-    </w:p>
-    <w:p>
-      <w:pPr>
-        <w:pStyle w:val="ListBullet"/>
-      </w:pPr>
-      <w:r>
-        <w:t>Teamwork</w:t>
       </w:r>
     </w:p>
     <w:p>
@@ -173,7 +149,7 @@
         <w:pStyle w:val="ListBullet"/>
       </w:pPr>
       <w:r>
-        <w:t>2-3 years of proven experience in software development</w:t>
+        <w:t>2-3 years of proven experience in software development using Python.</w:t>
       </w:r>
     </w:p>
     <w:p>
@@ -181,7 +157,7 @@
         <w:pStyle w:val="ListBullet"/>
       </w:pPr>
       <w:r>
-        <w:t>Hands-on experience with Java, Python, and SQL</w:t>
+        <w:t>Hands-on experience building and deploying RESTful APIs with FastAPI.</w:t>
       </w:r>
     </w:p>
     <w:p>
@@ -189,7 +165,7 @@
         <w:pStyle w:val="ListBullet"/>
       </w:pPr>
       <w:r>
-        <w:t>Experience working in an Agile development environment</w:t>
+        <w:t>Strong understanding of object-oriented programming principles.</w:t>
       </w:r>
     </w:p>
     <w:p>
@@ -197,7 +173,7 @@
         <w:pStyle w:val="ListBullet"/>
       </w:pPr>
       <w:r>
-        <w:t>Demonstrated ability to design and implement efficient and scalable software solutions</w:t>
+        <w:t>Experience working with relational databases (e.g., PostgreSQL, MySQL).</w:t>
       </w:r>
     </w:p>
     <w:p>
@@ -205,7 +181,15 @@
         <w:pStyle w:val="ListBullet"/>
       </w:pPr>
       <w:r>
-        <w:t>Strong understanding of software development best practices</w:t>
+        <w:t>Familiarity with cloud computing platforms (e.g., AWS, Azure) is a plus.</w:t>
+      </w:r>
+    </w:p>
+    <w:p>
+      <w:pPr>
+        <w:pStyle w:val="ListBullet"/>
+      </w:pPr>
+      <w:r>
+        <w:t>Excellent communication and collaboration skills.</w:t>
       </w:r>
     </w:p>
     <w:sectPr>

</xml_diff>